<commit_message>
added link to HW3
</commit_message>
<xml_diff>
--- a/Homeworks/Lesson03_Download/Homework03_Submission.docx
+++ b/Homeworks/Lesson03_Download/Homework03_Submission.docx
@@ -57,6 +57,28 @@
         <w:pStyle w:val="FirstParagraph"/>
       </w:pPr>
       <w:r>
+        <w:t xml:space="preserve">Download files at</w:t>
+      </w:r>
+      <w:r>
+        <w:t xml:space="preserve"> </w:t>
+      </w:r>
+      <w:hyperlink r:id="rId22">
+        <w:r>
+          <w:rPr>
+            <w:rStyle w:val="Hyperlink"/>
+          </w:rPr>
+          <w:t xml:space="preserve">https://github.com/DataScienceUWL/DS775</w:t>
+        </w:r>
+      </w:hyperlink>
+      <w:r>
+        <w:t xml:space="preserve">. The files for this HW are in Homeworks/Lesson03_Download.</w:t>
+      </w:r>
+    </w:p>
+    <w:p>
+      <w:pPr>
+        <w:pStyle w:val="BodyText"/>
+      </w:pPr>
+      <w:r>
         <w:t xml:space="preserve">Complete the following problems and add your solutions to this word document. An R markdown file is included if you’d prefer to knit your soulutions. As in past weeks your submission should be a complete reference document. You’ll be using OPL this week so you can include your OPL code and data and pictures of the OPL solutions in the reference document. If you knit this document you can easily include your code in code blocks for easy reading. If you edit the document in word try using a fixed width font for just the code parts to make it easier to read (R markdown uses the</w:t>
       </w:r>
       <w:r>
@@ -162,8 +184,8 @@
       <w:pPr>
         <w:pStyle w:val="Heading3"/>
       </w:pPr>
-      <w:bookmarkStart w:id="22" w:name="getting-help"/>
-      <w:bookmarkEnd w:id="22"/>
+      <w:bookmarkStart w:id="23" w:name="getting-help"/>
+      <w:bookmarkEnd w:id="23"/>
       <w:r>
         <w:t xml:space="preserve">Getting Help:</w:t>
       </w:r>
@@ -198,8 +220,8 @@
       <w:pPr>
         <w:pStyle w:val="Heading3"/>
       </w:pPr>
-      <w:bookmarkStart w:id="23" w:name="what-to-hand-in"/>
-      <w:bookmarkEnd w:id="23"/>
+      <w:bookmarkStart w:id="24" w:name="what-to-hand-in"/>
+      <w:bookmarkEnd w:id="24"/>
       <w:r>
         <w:t xml:space="preserve">What to hand in:</w:t>
       </w:r>
@@ -232,8 +254,8 @@
       <w:pPr>
         <w:pStyle w:val="Heading2"/>
       </w:pPr>
-      <w:bookmarkStart w:id="24" w:name="hw-3.1---textbook-3.4-8"/>
-      <w:bookmarkEnd w:id="24"/>
+      <w:bookmarkStart w:id="25" w:name="hw-3.1---textbook-3.4-8"/>
+      <w:bookmarkEnd w:id="25"/>
       <w:r>
         <w:t xml:space="preserve">HW 3.1 - Textbook 3.4-8</w:t>
       </w:r>
@@ -258,7 +280,7 @@
                     </pic:cNvPicPr>
                   </pic:nvPicPr>
                   <pic:blipFill>
-                    <a:blip r:embed="rId25"/>
+                    <a:blip r:embed="rId26"/>
                     <a:stretch>
                       <a:fillRect/>
                     </a:stretch>
@@ -365,8 +387,8 @@
       <w:pPr>
         <w:pStyle w:val="Heading2"/>
       </w:pPr>
-      <w:bookmarkStart w:id="26" w:name="hw-3.2---textbook-3.4-15"/>
-      <w:bookmarkEnd w:id="26"/>
+      <w:bookmarkStart w:id="27" w:name="hw-3.2---textbook-3.4-15"/>
+      <w:bookmarkEnd w:id="27"/>
       <w:r>
         <w:t xml:space="preserve">HW 3.2 - Textbook 3.4-15</w:t>
       </w:r>
@@ -391,7 +413,7 @@
                     </pic:cNvPicPr>
                   </pic:nvPicPr>
                   <pic:blipFill>
-                    <a:blip r:embed="rId27"/>
+                    <a:blip r:embed="rId28"/>
                     <a:stretch>
                       <a:fillRect/>
                     </a:stretch>
@@ -660,7 +682,7 @@
     </w:lvl>
   </w:abstractNum>
   <w:abstractNum w:abstractNumId="990">
-    <w:nsid w:val="13495f21"/>
+    <w:nsid w:val="c5177405"/>
     <w:multiLevelType w:val="multilevel"/>
     <w:lvl w:ilvl="0">
       <w:numFmt w:val="bullet"/>
@@ -741,7 +763,7 @@
     </w:lvl>
   </w:abstractNum>
   <w:abstractNum w:abstractNumId="991">
-    <w:nsid w:val="2725c6b9"/>
+    <w:nsid w:val="40202724"/>
     <w:multiLevelType w:val="multilevel"/>
     <w:lvl w:ilvl="0">
       <w:numFmt w:val="bullet"/>

</xml_diff>

<commit_message>
Corrections to Wyndor and HW3
</commit_message>
<xml_diff>
--- a/Homeworks/Lesson03_Download/Homework03_Submission.docx
+++ b/Homeworks/Lesson03_Download/Homework03_Submission.docx
@@ -324,7 +324,7 @@
         </w:numPr>
       </w:pPr>
       <w:r>
-        <w:t xml:space="preserve">First, put together a model that looks almost exactly like the mathematical formulation of the problem (see Solutions for Lesson 2 for instance). This should be in the style of Wyndor2.mod in the Examples download folder. Upload 3p1a.mod.</w:t>
+        <w:t xml:space="preserve">First, put together a model that looks almost exactly like the mathematical formulation of the problem (see Solutions for Lesson 2 for instance). This should be in the style of Wyndor1.mod in the Examples download folder. Upload 3p1a.mod.</w:t>
       </w:r>
     </w:p>
     <w:p>
@@ -682,7 +682,7 @@
     </w:lvl>
   </w:abstractNum>
   <w:abstractNum w:abstractNumId="990">
-    <w:nsid w:val="c5177405"/>
+    <w:nsid w:val="3dcd5ef0"/>
     <w:multiLevelType w:val="multilevel"/>
     <w:lvl w:ilvl="0">
       <w:numFmt w:val="bullet"/>
@@ -763,7 +763,7 @@
     </w:lvl>
   </w:abstractNum>
   <w:abstractNum w:abstractNumId="991">
-    <w:nsid w:val="40202724"/>
+    <w:nsid w:val="5254aeb9"/>
     <w:multiLevelType w:val="multilevel"/>
     <w:lvl w:ilvl="0">
       <w:numFmt w:val="bullet"/>

</xml_diff>